<commit_message>
:sparkles: Unit 2 Module 2
</commit_message>
<xml_diff>
--- a/Innovating with Data and Google Cloud.docx
+++ b/Innovating with Data and Google Cloud.docx
@@ -251,6 +251,202 @@
     </w:p>
     <w:p/>
     <w:p/>
+    <w:p>
+      <w:pPr>
+        <w:rPr>
+          <w:rFonts w:ascii="Roboto" w:hAnsi="Roboto"/>
+          <w:color w:val="202124"/>
+          <w:spacing w:val="2"/>
+        </w:rPr>
+      </w:pPr>
+      <w:r>
+        <w:rPr>
+          <w:rFonts w:ascii="Roboto" w:hAnsi="Roboto"/>
+          <w:color w:val="202124"/>
+          <w:spacing w:val="2"/>
+        </w:rPr>
+        <w:t>What is a data lake? Select the correct answer.</w:t>
+      </w:r>
+    </w:p>
+    <w:p>
+      <w:pPr>
+        <w:spacing w:after="0" w:line="240" w:lineRule="auto"/>
+        <w:textAlignment w:val="center"/>
+        <w:rPr>
+          <w:rFonts w:ascii="Roboto" w:eastAsia="Times New Roman" w:hAnsi="Roboto" w:cs="Times New Roman"/>
+          <w:spacing w:val="3"/>
+          <w:sz w:val="24"/>
+          <w:szCs w:val="24"/>
+          <w:lang w:eastAsia="en-IN"/>
+        </w:rPr>
+      </w:pPr>
+      <w:r>
+        <w:rPr>
+          <w:rFonts w:ascii="Roboto" w:eastAsia="Times New Roman" w:hAnsi="Roboto" w:cs="Times New Roman"/>
+          <w:spacing w:val="1"/>
+          <w:sz w:val="24"/>
+          <w:szCs w:val="24"/>
+          <w:lang w:eastAsia="en-IN"/>
+        </w:rPr>
+        <w:t>A repository of raw data and tend to hold ‘back up’ data</w:t>
+      </w:r>
+    </w:p>
+    <w:p/>
+    <w:p/>
+    <w:p>
+      <w:pPr>
+        <w:rPr>
+          <w:rFonts w:ascii="Roboto" w:hAnsi="Roboto"/>
+          <w:color w:val="202124"/>
+          <w:spacing w:val="2"/>
+        </w:rPr>
+      </w:pPr>
+      <w:r>
+        <w:rPr>
+          <w:rFonts w:ascii="Roboto" w:hAnsi="Roboto"/>
+          <w:color w:val="202124"/>
+          <w:spacing w:val="2"/>
+        </w:rPr>
+        <w:t>Which of the following is an advantage for storing and managing data in the public cloud? Select the two correct answers.</w:t>
+      </w:r>
+    </w:p>
+    <w:p>
+      <w:r>
+        <w:t>Elasticity</w:t>
+      </w:r>
+    </w:p>
+    <w:p>
+      <w:r>
+        <w:lastRenderedPageBreak/>
+        <w:t>Speed</w:t>
+      </w:r>
+    </w:p>
+    <w:p/>
+    <w:p>
+      <w:pPr>
+        <w:rPr>
+          <w:rFonts w:ascii="Roboto" w:hAnsi="Roboto"/>
+          <w:color w:val="202124"/>
+          <w:spacing w:val="2"/>
+        </w:rPr>
+      </w:pPr>
+      <w:r>
+        <w:br/>
+      </w:r>
+      <w:r>
+        <w:rPr>
+          <w:rFonts w:ascii="Roboto" w:hAnsi="Roboto"/>
+          <w:color w:val="202124"/>
+          <w:spacing w:val="2"/>
+        </w:rPr>
+        <w:t>How is data integrity achieved? Select the two correct answers.</w:t>
+      </w:r>
+    </w:p>
+    <w:p>
+      <w:pPr>
+        <w:spacing w:after="0" w:line="240" w:lineRule="auto"/>
+        <w:textAlignment w:val="center"/>
+        <w:rPr>
+          <w:rFonts w:ascii="Roboto" w:eastAsia="Times New Roman" w:hAnsi="Roboto" w:cs="Times New Roman"/>
+          <w:spacing w:val="3"/>
+          <w:sz w:val="24"/>
+          <w:szCs w:val="24"/>
+          <w:lang w:eastAsia="en-IN"/>
+        </w:rPr>
+      </w:pPr>
+      <w:r>
+        <w:rPr>
+          <w:rFonts w:ascii="Roboto" w:eastAsia="Times New Roman" w:hAnsi="Roboto" w:cs="Times New Roman"/>
+          <w:spacing w:val="1"/>
+          <w:sz w:val="24"/>
+          <w:szCs w:val="24"/>
+          <w:lang w:eastAsia="en-IN"/>
+        </w:rPr>
+        <w:t>By implementing a set of rules when a database is first designed</w:t>
+      </w:r>
+    </w:p>
+    <w:p>
+      <w:pPr>
+        <w:rPr>
+          <w:rFonts w:ascii="Roboto" w:hAnsi="Roboto"/>
+          <w:color w:val="202124"/>
+          <w:spacing w:val="2"/>
+        </w:rPr>
+      </w:pPr>
+      <w:r>
+        <w:rPr>
+          <w:rFonts w:ascii="Roboto" w:hAnsi="Roboto"/>
+          <w:color w:val="202124"/>
+          <w:spacing w:val="2"/>
+        </w:rPr>
+        <w:t>Through ongoing error checking and validation routines as data is collected</w:t>
+      </w:r>
+    </w:p>
+    <w:p>
+      <w:pPr>
+        <w:rPr>
+          <w:rFonts w:ascii="Roboto" w:hAnsi="Roboto"/>
+          <w:color w:val="202124"/>
+          <w:spacing w:val="2"/>
+        </w:rPr>
+      </w:pPr>
+    </w:p>
+    <w:p>
+      <w:pPr>
+        <w:rPr>
+          <w:rFonts w:ascii="Roboto" w:hAnsi="Roboto"/>
+          <w:color w:val="202124"/>
+          <w:spacing w:val="2"/>
+        </w:rPr>
+      </w:pPr>
+      <w:r>
+        <w:rPr>
+          <w:rFonts w:ascii="Roboto" w:hAnsi="Roboto"/>
+          <w:color w:val="202124"/>
+          <w:spacing w:val="2"/>
+        </w:rPr>
+        <w:t>Lydia manages a large hotel chain. How can Looker enable Lydia to better serve her customers? Select the correct answer.</w:t>
+      </w:r>
+      <w:r>
+        <w:br/>
+      </w:r>
+      <w:r>
+        <w:rPr>
+          <w:rFonts w:ascii="Roboto" w:hAnsi="Roboto"/>
+          <w:color w:val="202124"/>
+          <w:spacing w:val="2"/>
+        </w:rPr>
+        <w:t>She can use it to create real-time dashboards</w:t>
+      </w:r>
+    </w:p>
+    <w:p/>
+    <w:p>
+      <w:pPr>
+        <w:rPr>
+          <w:rFonts w:ascii="Roboto" w:hAnsi="Roboto"/>
+          <w:color w:val="202124"/>
+          <w:spacing w:val="2"/>
+        </w:rPr>
+      </w:pPr>
+      <w:r>
+        <w:rPr>
+          <w:rFonts w:ascii="Roboto" w:hAnsi="Roboto"/>
+          <w:color w:val="202124"/>
+          <w:spacing w:val="2"/>
+        </w:rPr>
+        <w:t>How do databases and data warehouses differ? Select the correct answer.</w:t>
+      </w:r>
+    </w:p>
+    <w:p>
+      <w:r>
+        <w:rPr>
+          <w:rFonts w:ascii="Roboto" w:hAnsi="Roboto"/>
+          <w:color w:val="202124"/>
+          <w:spacing w:val="2"/>
+        </w:rPr>
+        <w:t>Databases efficiently ingest large amounts of real-time data, while data warehouses rapidly analyze multi-dimensional datasets.</w:t>
+      </w:r>
+    </w:p>
     <w:sectPr>
       <w:pgSz w:w="11906" w:h="16838"/>
       <w:pgMar w:top="1440" w:right="1440" w:bottom="1440" w:left="1440" w:header="708" w:footer="708" w:gutter="0"/>

</xml_diff>

<commit_message>
:rocket: Course 2 Completed
</commit_message>
<xml_diff>
--- a/Innovating with Data and Google Cloud.docx
+++ b/Innovating with Data and Google Cloud.docx
@@ -438,15 +438,318 @@
       </w:r>
     </w:p>
     <w:p>
-      <w:r>
-        <w:rPr>
-          <w:rFonts w:ascii="Roboto" w:hAnsi="Roboto"/>
-          <w:color w:val="202124"/>
-          <w:spacing w:val="2"/>
-        </w:rPr>
-        <w:t>Databases efficiently ingest large amounts of real-time data, while data warehouses rapidly analyze multi-dimensional datasets.</w:t>
-      </w:r>
-    </w:p>
+      <w:pPr>
+        <w:rPr>
+          <w:rFonts w:ascii="Roboto" w:hAnsi="Roboto"/>
+          <w:color w:val="202124"/>
+          <w:spacing w:val="2"/>
+        </w:rPr>
+      </w:pPr>
+      <w:r>
+        <w:rPr>
+          <w:rFonts w:ascii="Roboto" w:hAnsi="Roboto"/>
+          <w:color w:val="202124"/>
+          <w:spacing w:val="2"/>
+        </w:rPr>
+        <w:t xml:space="preserve">Databases efficiently ingest large amounts of real-time data, while data warehouses rapidly </w:t>
+      </w:r>
+      <w:proofErr w:type="spellStart"/>
+      <w:r>
+        <w:rPr>
+          <w:rFonts w:ascii="Roboto" w:hAnsi="Roboto"/>
+          <w:color w:val="202124"/>
+          <w:spacing w:val="2"/>
+        </w:rPr>
+        <w:t>analyze</w:t>
+      </w:r>
+      <w:proofErr w:type="spellEnd"/>
+      <w:r>
+        <w:rPr>
+          <w:rFonts w:ascii="Roboto" w:hAnsi="Roboto"/>
+          <w:color w:val="202124"/>
+          <w:spacing w:val="2"/>
+        </w:rPr>
+        <w:t xml:space="preserve"> multi-dimensional datasets.</w:t>
+      </w:r>
+    </w:p>
+    <w:p>
+      <w:pPr>
+        <w:rPr>
+          <w:rFonts w:ascii="Roboto" w:hAnsi="Roboto"/>
+          <w:color w:val="202124"/>
+          <w:spacing w:val="2"/>
+        </w:rPr>
+      </w:pPr>
+    </w:p>
+    <w:p>
+      <w:pPr>
+        <w:rPr>
+          <w:rFonts w:ascii="Roboto" w:hAnsi="Roboto"/>
+          <w:color w:val="202124"/>
+          <w:spacing w:val="2"/>
+        </w:rPr>
+      </w:pPr>
+      <w:r>
+        <w:rPr>
+          <w:rFonts w:ascii="Roboto" w:hAnsi="Roboto"/>
+          <w:color w:val="202124"/>
+          <w:spacing w:val="2"/>
+        </w:rPr>
+        <w:t>Machine learning is a subset of which body of knowledge? Select the correct answer.</w:t>
+      </w:r>
+    </w:p>
+    <w:p>
+      <w:pPr>
+        <w:rPr>
+          <w:rFonts w:ascii="Roboto" w:hAnsi="Roboto"/>
+          <w:color w:val="202124"/>
+          <w:spacing w:val="2"/>
+        </w:rPr>
+      </w:pPr>
+      <w:r>
+        <w:rPr>
+          <w:rFonts w:ascii="Roboto" w:hAnsi="Roboto"/>
+          <w:color w:val="202124"/>
+          <w:spacing w:val="2"/>
+        </w:rPr>
+        <w:t>Artificial Intelligence</w:t>
+      </w:r>
+    </w:p>
+    <w:p>
+      <w:pPr>
+        <w:rPr>
+          <w:rFonts w:ascii="Roboto" w:hAnsi="Roboto"/>
+          <w:color w:val="202124"/>
+          <w:spacing w:val="2"/>
+        </w:rPr>
+      </w:pPr>
+    </w:p>
+    <w:p>
+      <w:pPr>
+        <w:spacing w:after="0" w:line="240" w:lineRule="auto"/>
+        <w:rPr>
+          <w:rFonts w:ascii="Times New Roman" w:eastAsia="Times New Roman" w:hAnsi="Times New Roman" w:cs="Times New Roman"/>
+          <w:sz w:val="24"/>
+          <w:szCs w:val="24"/>
+          <w:lang w:eastAsia="en-IN"/>
+        </w:rPr>
+      </w:pPr>
+      <w:r>
+        <w:rPr>
+          <w:rFonts w:ascii="Times New Roman" w:eastAsia="Times New Roman" w:hAnsi="Times New Roman" w:cs="Times New Roman"/>
+          <w:sz w:val="24"/>
+          <w:szCs w:val="24"/>
+          <w:lang w:eastAsia="en-IN"/>
+        </w:rPr>
+        <w:br/>
+        <w:t>What are two common business problems that machine learning solves? Select the two correct answers.</w:t>
+      </w:r>
+    </w:p>
+    <w:p>
+      <w:pPr>
+        <w:spacing w:after="0" w:line="240" w:lineRule="auto"/>
+        <w:textAlignment w:val="center"/>
+        <w:rPr>
+          <w:rFonts w:ascii="Google Material Icons" w:eastAsia="Times New Roman" w:hAnsi="Google Material Icons" w:cs="Times New Roman"/>
+          <w:sz w:val="24"/>
+          <w:szCs w:val="24"/>
+          <w:lang w:eastAsia="en-IN"/>
+        </w:rPr>
+      </w:pPr>
+    </w:p>
+    <w:p>
+      <w:pPr>
+        <w:spacing w:after="0" w:line="240" w:lineRule="auto"/>
+        <w:textAlignment w:val="center"/>
+        <w:rPr>
+          <w:rFonts w:ascii="Roboto" w:eastAsia="Times New Roman" w:hAnsi="Roboto" w:cs="Times New Roman"/>
+          <w:spacing w:val="3"/>
+          <w:sz w:val="24"/>
+          <w:szCs w:val="24"/>
+          <w:lang w:eastAsia="en-IN"/>
+        </w:rPr>
+      </w:pPr>
+      <w:r>
+        <w:rPr>
+          <w:rFonts w:ascii="Roboto" w:eastAsia="Times New Roman" w:hAnsi="Roboto" w:cs="Times New Roman"/>
+          <w:spacing w:val="1"/>
+          <w:sz w:val="24"/>
+          <w:szCs w:val="24"/>
+          <w:lang w:eastAsia="en-IN"/>
+        </w:rPr>
+        <w:t>Creating personalized customer experiences</w:t>
+      </w:r>
+    </w:p>
+    <w:p>
+      <w:pPr>
+        <w:spacing w:after="0" w:line="240" w:lineRule="auto"/>
+        <w:textAlignment w:val="center"/>
+        <w:rPr>
+          <w:rFonts w:ascii="Roboto" w:eastAsia="Times New Roman" w:hAnsi="Roboto" w:cs="Times New Roman"/>
+          <w:spacing w:val="3"/>
+          <w:sz w:val="24"/>
+          <w:szCs w:val="24"/>
+          <w:lang w:eastAsia="en-IN"/>
+        </w:rPr>
+      </w:pPr>
+      <w:r>
+        <w:rPr>
+          <w:rFonts w:ascii="Roboto" w:eastAsia="Times New Roman" w:hAnsi="Roboto" w:cs="Times New Roman"/>
+          <w:spacing w:val="1"/>
+          <w:sz w:val="24"/>
+          <w:szCs w:val="24"/>
+          <w:lang w:eastAsia="en-IN"/>
+        </w:rPr>
+        <w:t>Automating processes</w:t>
+      </w:r>
+    </w:p>
+    <w:p/>
+    <w:p/>
+    <w:p>
+      <w:pPr>
+        <w:rPr>
+          <w:rFonts w:ascii="Roboto" w:hAnsi="Roboto"/>
+          <w:color w:val="202124"/>
+          <w:spacing w:val="2"/>
+        </w:rPr>
+      </w:pPr>
+      <w:r>
+        <w:rPr>
+          <w:rFonts w:ascii="Roboto" w:hAnsi="Roboto"/>
+          <w:color w:val="202124"/>
+          <w:spacing w:val="2"/>
+        </w:rPr>
+        <w:t>One characteristic of high quality, bug-free data is that it has coverage. What are the other two qualities? Select the two correct answers.</w:t>
+      </w:r>
+    </w:p>
+    <w:p>
+      <w:pPr>
+        <w:rPr>
+          <w:rFonts w:ascii="Roboto" w:hAnsi="Roboto"/>
+          <w:color w:val="202124"/>
+          <w:spacing w:val="2"/>
+        </w:rPr>
+      </w:pPr>
+      <w:r>
+        <w:rPr>
+          <w:rFonts w:ascii="Roboto" w:hAnsi="Roboto"/>
+          <w:color w:val="202124"/>
+          <w:spacing w:val="2"/>
+        </w:rPr>
+        <w:t>Cleanliness and Completeness</w:t>
+      </w:r>
+    </w:p>
+    <w:p>
+      <w:pPr>
+        <w:rPr>
+          <w:rFonts w:ascii="Roboto" w:hAnsi="Roboto"/>
+          <w:color w:val="202124"/>
+          <w:spacing w:val="2"/>
+        </w:rPr>
+      </w:pPr>
+    </w:p>
+    <w:p>
+      <w:pPr>
+        <w:rPr>
+          <w:rFonts w:ascii="Roboto" w:hAnsi="Roboto"/>
+          <w:color w:val="202124"/>
+          <w:spacing w:val="2"/>
+        </w:rPr>
+      </w:pPr>
+    </w:p>
+    <w:p>
+      <w:pPr>
+        <w:rPr>
+          <w:rFonts w:ascii="Roboto" w:hAnsi="Roboto"/>
+          <w:color w:val="202124"/>
+          <w:spacing w:val="2"/>
+        </w:rPr>
+      </w:pPr>
+      <w:r>
+        <w:rPr>
+          <w:rFonts w:ascii="Roboto" w:hAnsi="Roboto"/>
+          <w:color w:val="202124"/>
+          <w:spacing w:val="2"/>
+        </w:rPr>
+        <w:t>Which of the following describes data completeness? Select the correct answer.</w:t>
+      </w:r>
+    </w:p>
+    <w:p>
+      <w:pPr>
+        <w:rPr>
+          <w:rFonts w:ascii="Roboto" w:hAnsi="Roboto"/>
+          <w:color w:val="202124"/>
+          <w:spacing w:val="2"/>
+        </w:rPr>
+      </w:pPr>
+      <w:r>
+        <w:rPr>
+          <w:rFonts w:ascii="Roboto" w:hAnsi="Roboto"/>
+          <w:color w:val="202124"/>
+          <w:spacing w:val="2"/>
+        </w:rPr>
+        <w:t>The availability of sufficient data about the world to replace human knowledge</w:t>
+      </w:r>
+    </w:p>
+    <w:p>
+      <w:pPr>
+        <w:rPr>
+          <w:rFonts w:ascii="Roboto" w:hAnsi="Roboto"/>
+          <w:color w:val="202124"/>
+          <w:spacing w:val="2"/>
+        </w:rPr>
+      </w:pPr>
+    </w:p>
+    <w:p>
+      <w:pPr>
+        <w:rPr>
+          <w:rFonts w:ascii="Roboto" w:hAnsi="Roboto"/>
+          <w:color w:val="202124"/>
+          <w:spacing w:val="2"/>
+        </w:rPr>
+      </w:pPr>
+      <w:r>
+        <w:rPr>
+          <w:rFonts w:ascii="Roboto" w:hAnsi="Roboto"/>
+          <w:color w:val="202124"/>
+          <w:spacing w:val="2"/>
+        </w:rPr>
+        <w:t xml:space="preserve">Olivia wants to use a machine learning (ML) model to categorize product images from social media and use that information to make predictions about future products. Her </w:t>
+      </w:r>
+      <w:r>
+        <w:rPr>
+          <w:rFonts w:ascii="Roboto" w:hAnsi="Roboto"/>
+          <w:color w:val="202124"/>
+          <w:spacing w:val="2"/>
+        </w:rPr>
+        <w:lastRenderedPageBreak/>
+        <w:t>team includes experienced developers, but no specialized data scientists or ML experts. Which Google Cloud solution can they leverage to do this? Select the correct answer.</w:t>
+      </w:r>
+    </w:p>
+    <w:p>
+      <w:pPr>
+        <w:spacing w:after="0" w:line="240" w:lineRule="auto"/>
+        <w:textAlignment w:val="center"/>
+        <w:rPr>
+          <w:rFonts w:ascii="Roboto" w:eastAsia="Times New Roman" w:hAnsi="Roboto" w:cs="Times New Roman"/>
+          <w:spacing w:val="3"/>
+          <w:sz w:val="24"/>
+          <w:szCs w:val="24"/>
+          <w:lang w:eastAsia="en-IN"/>
+        </w:rPr>
+      </w:pPr>
+      <w:r>
+        <w:rPr>
+          <w:rFonts w:ascii="Roboto" w:eastAsia="Times New Roman" w:hAnsi="Roboto" w:cs="Times New Roman"/>
+          <w:spacing w:val="1"/>
+          <w:sz w:val="24"/>
+          <w:szCs w:val="24"/>
+          <w:lang w:eastAsia="en-IN"/>
+        </w:rPr>
+        <w:t>Google’s APIs on Google Cloud's AI Hub</w:t>
+      </w:r>
+    </w:p>
+    <w:p/>
     <w:sectPr>
       <w:pgSz w:w="11906" w:h="16838"/>
       <w:pgMar w:top="1440" w:right="1440" w:bottom="1440" w:left="1440" w:header="708" w:footer="708" w:gutter="0"/>

</xml_diff>